<commit_message>
CentOS7 PHP CKEditor CKFinder
</commit_message>
<xml_diff>
--- a/Specification/iOS开发规范.docx
+++ b/Specification/iOS开发规范.docx
@@ -7,9 +7,11 @@
         <w:pStyle w:val="1"/>
         <w:jc w:val="center"/>
       </w:pPr>
+      <w:proofErr w:type="spellStart"/>
       <w:r>
         <w:t>iOS</w:t>
       </w:r>
+      <w:proofErr w:type="spellEnd"/>
       <w:r>
         <w:rPr>
           <w:rFonts w:hint="eastAsia"/>
@@ -70,13 +72,7 @@
         <w:rPr>
           <w:rFonts w:hint="eastAsia"/>
         </w:rPr>
-        <w:t>，</w:t>
-      </w:r>
-      <w:r>
-        <w:rPr>
-          <w:rFonts w:hint="eastAsia"/>
-        </w:rPr>
-        <w:t>参考《</w:t>
+        <w:t>，参考《</w:t>
       </w:r>
       <w:r>
         <w:rPr>
@@ -112,13 +108,415 @@
         <w:rPr>
           <w:rFonts w:hint="eastAsia"/>
         </w:rPr>
-        <w:t>).pdf</w:t>
-      </w:r>
+        <w:t>).</w:t>
+      </w:r>
+      <w:proofErr w:type="spellStart"/>
+      <w:r>
+        <w:rPr>
+          <w:rFonts w:hint="eastAsia"/>
+        </w:rPr>
+        <w:t>pdf</w:t>
+      </w:r>
+      <w:proofErr w:type="spellEnd"/>
       <w:r>
         <w:rPr>
           <w:rFonts w:hint="eastAsia"/>
         </w:rPr>
         <w:t>》</w:t>
+      </w:r>
+    </w:p>
+    <w:p>
+      <w:pPr>
+        <w:pStyle w:val="a3"/>
+        <w:numPr>
+          <w:ilvl w:val="0"/>
+          <w:numId w:val="1"/>
+        </w:numPr>
+        <w:ind w:firstLineChars="0"/>
+      </w:pPr>
+      <w:r>
+        <w:rPr>
+          <w:rFonts w:hint="eastAsia"/>
+        </w:rPr>
+        <w:t>尽量少地暴露，变量作用域越小越好。</w:t>
+      </w:r>
+    </w:p>
+    <w:p>
+      <w:pPr>
+        <w:pStyle w:val="a3"/>
+        <w:numPr>
+          <w:ilvl w:val="1"/>
+          <w:numId w:val="1"/>
+        </w:numPr>
+        <w:ind w:firstLineChars="0"/>
+      </w:pPr>
+      <w:r>
+        <w:rPr>
+          <w:rFonts w:hint="eastAsia"/>
+        </w:rPr>
+        <w:t>能用本模块完成的，就不用全局变量。</w:t>
+      </w:r>
+    </w:p>
+    <w:p>
+      <w:pPr>
+        <w:pStyle w:val="a3"/>
+        <w:numPr>
+          <w:ilvl w:val="1"/>
+          <w:numId w:val="1"/>
+        </w:numPr>
+        <w:ind w:firstLineChars="0"/>
+      </w:pPr>
+      <w:r>
+        <w:rPr>
+          <w:rFonts w:hint="eastAsia"/>
+        </w:rPr>
+        <w:t>只在本模块用的变量，不要定义在头文件里</w:t>
+      </w:r>
+    </w:p>
+    <w:p>
+      <w:pPr>
+        <w:pStyle w:val="a3"/>
+        <w:numPr>
+          <w:ilvl w:val="1"/>
+          <w:numId w:val="1"/>
+        </w:numPr>
+        <w:ind w:firstLineChars="0"/>
+      </w:pPr>
+      <w:r>
+        <w:rPr>
+          <w:rFonts w:hint="eastAsia"/>
+        </w:rPr>
+        <w:t>只在</w:t>
+      </w:r>
+      <w:r>
+        <w:rPr>
+          <w:rFonts w:hint="eastAsia"/>
+        </w:rPr>
+        <w:t>1</w:t>
+      </w:r>
+      <w:r>
+        <w:rPr>
+          <w:rFonts w:hint="eastAsia"/>
+        </w:rPr>
+        <w:t>个方法用到的变量，不要写成类变量</w:t>
+      </w:r>
+    </w:p>
+    <w:p>
+      <w:pPr>
+        <w:pStyle w:val="a3"/>
+        <w:numPr>
+          <w:ilvl w:val="0"/>
+          <w:numId w:val="1"/>
+        </w:numPr>
+        <w:ind w:firstLineChars="0"/>
+      </w:pPr>
+      <w:r>
+        <w:rPr>
+          <w:rFonts w:hint="eastAsia"/>
+        </w:rPr>
+        <w:t>裁图时，</w:t>
+      </w:r>
+      <w:r>
+        <w:rPr>
+          <w:rFonts w:hint="eastAsia"/>
+        </w:rPr>
+        <w:t>1920 X 1080</w:t>
+      </w:r>
+      <w:r>
+        <w:rPr>
+          <w:rFonts w:hint="eastAsia"/>
+        </w:rPr>
+        <w:t>的设计图裁出来是</w:t>
+      </w:r>
+      <w:r>
+        <w:rPr>
+          <w:rFonts w:hint="eastAsia"/>
+        </w:rPr>
+        <w:t>3</w:t>
+      </w:r>
+      <w:r>
+        <w:rPr>
+          <w:rFonts w:hint="eastAsia"/>
+        </w:rPr>
+        <w:t>倍图，</w:t>
+      </w:r>
+      <w:r>
+        <w:rPr>
+          <w:rFonts w:hint="eastAsia"/>
+        </w:rPr>
+        <w:t>2</w:t>
+      </w:r>
+      <w:r>
+        <w:rPr>
+          <w:rFonts w:hint="eastAsia"/>
+        </w:rPr>
+        <w:t>倍图和普通图</w:t>
+      </w:r>
+      <w:r>
+        <w:rPr>
+          <w:rFonts w:hint="eastAsia"/>
+        </w:rPr>
+        <w:t>使用</w:t>
+      </w:r>
+      <w:r>
+        <w:rPr>
+          <w:rFonts w:hint="eastAsia"/>
+        </w:rPr>
+        <w:t>PS</w:t>
+      </w:r>
+      <w:r>
+        <w:rPr>
+          <w:rFonts w:hint="eastAsia"/>
+        </w:rPr>
+        <w:t>脚本生成</w:t>
+      </w:r>
+    </w:p>
+    <w:p>
+      <w:pPr>
+        <w:pStyle w:val="a3"/>
+        <w:numPr>
+          <w:ilvl w:val="0"/>
+          <w:numId w:val="1"/>
+        </w:numPr>
+        <w:ind w:firstLineChars="0"/>
+      </w:pPr>
+      <w:r>
+        <w:rPr>
+          <w:rFonts w:hint="eastAsia"/>
+        </w:rPr>
+        <w:t>界面布局尽量使用</w:t>
+      </w:r>
+      <w:proofErr w:type="spellStart"/>
+      <w:r>
+        <w:rPr>
+          <w:rFonts w:hint="eastAsia"/>
+        </w:rPr>
+        <w:t>Story</w:t>
+      </w:r>
+      <w:r>
+        <w:t>Board</w:t>
+      </w:r>
+      <w:proofErr w:type="spellEnd"/>
+      <w:r>
+        <w:rPr>
+          <w:rFonts w:hint="eastAsia"/>
+        </w:rPr>
+        <w:t>来完成</w:t>
+      </w:r>
+    </w:p>
+    <w:p>
+      <w:pPr>
+        <w:pStyle w:val="a3"/>
+        <w:numPr>
+          <w:ilvl w:val="1"/>
+          <w:numId w:val="1"/>
+        </w:numPr>
+        <w:ind w:firstLineChars="0"/>
+      </w:pPr>
+      <w:proofErr w:type="spellStart"/>
+      <w:r>
+        <w:t>StoryBoard</w:t>
+      </w:r>
+      <w:proofErr w:type="spellEnd"/>
+      <w:r>
+        <w:rPr>
+          <w:rFonts w:hint="eastAsia"/>
+        </w:rPr>
+        <w:t>实现不了的地方才使用代码写界面</w:t>
+      </w:r>
+    </w:p>
+    <w:p>
+      <w:pPr>
+        <w:pStyle w:val="a3"/>
+        <w:numPr>
+          <w:ilvl w:val="1"/>
+          <w:numId w:val="1"/>
+        </w:numPr>
+        <w:ind w:firstLineChars="0"/>
+      </w:pPr>
+      <w:r>
+        <w:rPr>
+          <w:rFonts w:hint="eastAsia"/>
+        </w:rPr>
+        <w:t>复用性很强的界面也可以用代码来封装一下</w:t>
+      </w:r>
+    </w:p>
+    <w:p>
+      <w:pPr>
+        <w:pStyle w:val="a3"/>
+        <w:numPr>
+          <w:ilvl w:val="0"/>
+          <w:numId w:val="1"/>
+        </w:numPr>
+        <w:ind w:firstLineChars="0"/>
+      </w:pPr>
+      <w:r>
+        <w:rPr>
+          <w:rFonts w:hint="eastAsia"/>
+        </w:rPr>
+        <w:t>界面要</w:t>
+      </w:r>
+      <w:r>
+        <w:rPr>
+          <w:rFonts w:hint="eastAsia"/>
+        </w:rPr>
+        <w:t>使用</w:t>
+      </w:r>
+      <w:r>
+        <w:rPr>
+          <w:rFonts w:hint="eastAsia"/>
+        </w:rPr>
+        <w:t>A</w:t>
+      </w:r>
+      <w:r>
+        <w:t>uto</w:t>
+      </w:r>
+      <w:r>
+        <w:rPr>
+          <w:rFonts w:hint="eastAsia"/>
+        </w:rPr>
+        <w:t xml:space="preserve"> </w:t>
+      </w:r>
+      <w:r>
+        <w:rPr>
+          <w:rFonts w:hint="eastAsia"/>
+        </w:rPr>
+        <w:t>L</w:t>
+      </w:r>
+      <w:r>
+        <w:t>ayout</w:t>
+      </w:r>
+      <w:r>
+        <w:rPr>
+          <w:rFonts w:hint="eastAsia"/>
+        </w:rPr>
+        <w:t>来做好适配</w:t>
+      </w:r>
+    </w:p>
+    <w:p>
+      <w:pPr>
+        <w:pStyle w:val="a3"/>
+        <w:numPr>
+          <w:ilvl w:val="0"/>
+          <w:numId w:val="1"/>
+        </w:numPr>
+        <w:ind w:firstLineChars="0"/>
+      </w:pPr>
+      <w:r>
+        <w:rPr>
+          <w:rFonts w:hint="eastAsia"/>
+        </w:rPr>
+        <w:t>界面实现完全按照</w:t>
+      </w:r>
+      <w:r>
+        <w:rPr>
+          <w:rFonts w:hint="eastAsia"/>
+        </w:rPr>
+        <w:t>PSD</w:t>
+      </w:r>
+      <w:r>
+        <w:rPr>
+          <w:rFonts w:hint="eastAsia"/>
+        </w:rPr>
+        <w:t>来做，注意坐标、</w:t>
+      </w:r>
+      <w:r>
+        <w:rPr>
+          <w:rFonts w:hint="eastAsia"/>
+        </w:rPr>
+        <w:t>尺寸，</w:t>
+      </w:r>
+      <w:r>
+        <w:rPr>
+          <w:rFonts w:hint="eastAsia"/>
+        </w:rPr>
+        <w:t>对</w:t>
+      </w:r>
+      <w:r>
+        <w:rPr>
+          <w:rFonts w:hint="eastAsia"/>
+        </w:rPr>
+        <w:t>齐</w:t>
+      </w:r>
+      <w:r>
+        <w:rPr>
+          <w:rFonts w:hint="eastAsia"/>
+        </w:rPr>
+        <w:t>、</w:t>
+      </w:r>
+      <w:r>
+        <w:rPr>
+          <w:rFonts w:hint="eastAsia"/>
+        </w:rPr>
+        <w:t>字体、颜色、阴影</w:t>
+      </w:r>
+    </w:p>
+    <w:p>
+      <w:pPr>
+        <w:pStyle w:val="a3"/>
+        <w:numPr>
+          <w:ilvl w:val="0"/>
+          <w:numId w:val="1"/>
+        </w:numPr>
+        <w:ind w:firstLineChars="0"/>
+        <w:rPr>
+          <w:rFonts w:hint="eastAsia"/>
+        </w:rPr>
+      </w:pPr>
+      <w:r>
+        <w:rPr>
+          <w:rFonts w:hint="eastAsia"/>
+        </w:rPr>
+        <w:t>按钮可点击区域</w:t>
+      </w:r>
+      <w:r>
+        <w:rPr>
+          <w:rFonts w:hint="eastAsia"/>
+        </w:rPr>
+        <w:t>要</w:t>
+      </w:r>
+      <w:r>
+        <w:rPr>
+          <w:rFonts w:hint="eastAsia"/>
+        </w:rPr>
+        <w:t>大于</w:t>
+      </w:r>
+      <w:r>
+        <w:t>44x44</w:t>
+      </w:r>
+      <w:r>
+        <w:rPr>
+          <w:rFonts w:hint="eastAsia"/>
+        </w:rPr>
+        <w:t>。在</w:t>
+      </w:r>
+      <w:r>
+        <w:rPr>
+          <w:rFonts w:hint="eastAsia"/>
+        </w:rPr>
+        <w:t>界面布局不允许</w:t>
+      </w:r>
+      <w:r>
+        <w:rPr>
+          <w:rFonts w:hint="eastAsia"/>
+        </w:rPr>
+        <w:t>这么大的情况下，尽量扩大可点击区域</w:t>
+      </w:r>
+    </w:p>
+    <w:p>
+      <w:pPr>
+        <w:pStyle w:val="a3"/>
+        <w:numPr>
+          <w:ilvl w:val="0"/>
+          <w:numId w:val="1"/>
+        </w:numPr>
+        <w:ind w:firstLineChars="0"/>
+      </w:pPr>
+      <w:r>
+        <w:rPr>
+          <w:rFonts w:hint="eastAsia"/>
+        </w:rPr>
+        <w:t>所有的可以按下的按钮和区域，都需要有按下效果</w:t>
       </w:r>
       <w:bookmarkStart w:id="0" w:name="_GoBack"/>
       <w:bookmarkEnd w:id="0"/>
@@ -136,7 +534,7 @@
         <w:rPr>
           <w:rFonts w:hint="eastAsia"/>
         </w:rPr>
-        <w:t>尽量少地暴露，变量作用域越小越好。</w:t>
+        <w:t>数据加载</w:t>
       </w:r>
     </w:p>
     <w:p>
@@ -148,11 +546,33 @@
         </w:numPr>
         <w:ind w:firstLineChars="0"/>
       </w:pPr>
-      <w:r>
-        <w:rPr>
-          <w:rFonts w:hint="eastAsia"/>
-        </w:rPr>
-        <w:t>能用本模块完成的，就不用全局变量。</w:t>
+      <w:proofErr w:type="spellStart"/>
+      <w:r>
+        <w:rPr>
+          <w:rFonts w:hint="eastAsia"/>
+        </w:rPr>
+        <w:t>viewDidLoad</w:t>
+      </w:r>
+      <w:proofErr w:type="spellEnd"/>
+      <w:r>
+        <w:rPr>
+          <w:rFonts w:hint="eastAsia"/>
+        </w:rPr>
+        <w:t>里面清空</w:t>
+      </w:r>
+      <w:proofErr w:type="spellStart"/>
+      <w:r>
+        <w:rPr>
+          <w:rFonts w:hint="eastAsia"/>
+        </w:rPr>
+        <w:t>xib</w:t>
+      </w:r>
+      <w:proofErr w:type="spellEnd"/>
+      <w:r>
+        <w:rPr>
+          <w:rFonts w:hint="eastAsia"/>
+        </w:rPr>
+        <w:t>上的脏数据，加载上个页面传过来的数据。如果页面有缓存，需要加载缓存数据，请求回来后再更新一次数据</w:t>
       </w:r>
     </w:p>
     <w:p>
@@ -168,35 +588,21 @@
         <w:rPr>
           <w:rFonts w:hint="eastAsia"/>
         </w:rPr>
-        <w:t>只在本模块用的变量，不要定义在头文件里</w:t>
-      </w:r>
-    </w:p>
-    <w:p>
-      <w:pPr>
-        <w:pStyle w:val="a3"/>
-        <w:numPr>
-          <w:ilvl w:val="1"/>
-          <w:numId w:val="1"/>
-        </w:numPr>
-        <w:ind w:firstLineChars="0"/>
-      </w:pPr>
-      <w:r>
-        <w:rPr>
-          <w:rFonts w:hint="eastAsia"/>
-        </w:rPr>
-        <w:t>只在</w:t>
-      </w:r>
-      <w:r>
-        <w:rPr>
-          <w:rFonts w:hint="eastAsia"/>
-        </w:rPr>
-        <w:t>1</w:t>
-      </w:r>
-      <w:r>
-        <w:rPr>
-          <w:rFonts w:hint="eastAsia"/>
-        </w:rPr>
-        <w:t>个方法用到的变量，不要写成类变量</w:t>
+        <w:t>如果是根视图并且数据有刷新需求，在</w:t>
+      </w:r>
+      <w:proofErr w:type="spellStart"/>
+      <w:r>
+        <w:t>viewWillAppear</w:t>
+      </w:r>
+      <w:proofErr w:type="spellEnd"/>
+      <w:r>
+        <w:t>:</w:t>
+      </w:r>
+      <w:r>
+        <w:rPr>
+          <w:rFonts w:hint="eastAsia"/>
+        </w:rPr>
+        <w:t>方法里根据刷新条件进行刷新</w:t>
       </w:r>
     </w:p>
     <w:p>
@@ -212,384 +618,27 @@
         <w:rPr>
           <w:rFonts w:hint="eastAsia"/>
         </w:rPr>
-        <w:t>裁图时，</w:t>
-      </w:r>
-      <w:r>
-        <w:rPr>
-          <w:rFonts w:hint="eastAsia"/>
-        </w:rPr>
-        <w:t>Retina</w:t>
-      </w:r>
-      <w:r>
-        <w:rPr>
-          <w:rFonts w:hint="eastAsia"/>
-        </w:rPr>
-        <w:t>图的宽高尽量是</w:t>
-      </w:r>
-      <w:r>
-        <w:rPr>
-          <w:rFonts w:hint="eastAsia"/>
-        </w:rPr>
-        <w:t>2</w:t>
-      </w:r>
-      <w:r>
-        <w:rPr>
-          <w:rFonts w:hint="eastAsia"/>
-        </w:rPr>
-        <w:t>的倍数，普通图使用</w:t>
-      </w:r>
-      <w:r>
-        <w:rPr>
-          <w:rFonts w:hint="eastAsia"/>
-        </w:rPr>
-        <w:t>PS</w:t>
-      </w:r>
-      <w:r>
-        <w:rPr>
-          <w:rFonts w:hint="eastAsia"/>
-        </w:rPr>
-        <w:t>脚本生成</w:t>
-      </w:r>
-    </w:p>
-    <w:p>
-      <w:pPr>
-        <w:pStyle w:val="a3"/>
-        <w:numPr>
-          <w:ilvl w:val="0"/>
-          <w:numId w:val="1"/>
-        </w:numPr>
-        <w:ind w:firstLineChars="0"/>
-      </w:pPr>
-      <w:r>
-        <w:rPr>
-          <w:rFonts w:hint="eastAsia"/>
-        </w:rPr>
-        <w:t>界面布局尽量使用</w:t>
-      </w:r>
-      <w:r>
-        <w:t>xib</w:t>
-      </w:r>
-      <w:r>
-        <w:rPr>
-          <w:rFonts w:hint="eastAsia"/>
-        </w:rPr>
-        <w:t>来完成</w:t>
-      </w:r>
-    </w:p>
-    <w:p>
-      <w:pPr>
-        <w:pStyle w:val="a3"/>
-        <w:numPr>
-          <w:ilvl w:val="1"/>
-          <w:numId w:val="1"/>
-        </w:numPr>
-        <w:ind w:firstLineChars="0"/>
-      </w:pPr>
-      <w:r>
-        <w:rPr>
-          <w:rFonts w:hint="eastAsia"/>
-        </w:rPr>
-        <w:t>xib</w:t>
-      </w:r>
-      <w:r>
-        <w:rPr>
-          <w:rFonts w:hint="eastAsia"/>
-        </w:rPr>
-        <w:t>实现不了的地方才使用代码写界面</w:t>
-      </w:r>
-    </w:p>
-    <w:p>
-      <w:pPr>
-        <w:pStyle w:val="a3"/>
-        <w:numPr>
-          <w:ilvl w:val="1"/>
-          <w:numId w:val="1"/>
-        </w:numPr>
-        <w:ind w:firstLineChars="0"/>
-      </w:pPr>
-      <w:r>
-        <w:rPr>
-          <w:rFonts w:hint="eastAsia"/>
-        </w:rPr>
-        <w:t>复用性很强的界面也可以用代码来封装一下</w:t>
-      </w:r>
-    </w:p>
-    <w:p>
-      <w:pPr>
-        <w:pStyle w:val="a3"/>
-        <w:numPr>
-          <w:ilvl w:val="0"/>
-          <w:numId w:val="1"/>
-        </w:numPr>
-        <w:ind w:firstLineChars="0"/>
-      </w:pPr>
-      <w:r>
-        <w:rPr>
-          <w:rFonts w:hint="eastAsia"/>
-        </w:rPr>
-        <w:t>xib</w:t>
-      </w:r>
-      <w:r>
-        <w:rPr>
-          <w:rFonts w:hint="eastAsia"/>
-        </w:rPr>
-        <w:t>不要使用</w:t>
-      </w:r>
-      <w:r>
-        <w:t>auto</w:t>
-      </w:r>
-      <w:r>
-        <w:rPr>
-          <w:rFonts w:hint="eastAsia"/>
-        </w:rPr>
-        <w:t xml:space="preserve"> </w:t>
-      </w:r>
-      <w:r>
-        <w:t>layout</w:t>
-      </w:r>
-      <w:r>
-        <w:rPr>
-          <w:rFonts w:hint="eastAsia"/>
-        </w:rPr>
-        <w:t>，</w:t>
-      </w:r>
-      <w:r>
-        <w:rPr>
-          <w:rFonts w:hint="eastAsia"/>
-        </w:rPr>
-        <w:t>xib</w:t>
-      </w:r>
-      <w:r>
-        <w:rPr>
-          <w:rFonts w:hint="eastAsia"/>
-        </w:rPr>
-        <w:t>文件创建完成</w:t>
-      </w:r>
-      <w:r>
-        <w:rPr>
-          <w:rFonts w:hint="eastAsia"/>
-        </w:rPr>
-        <w:t>后</w:t>
-      </w:r>
-      <w:r>
-        <w:rPr>
-          <w:rFonts w:hint="eastAsia"/>
-        </w:rPr>
-        <w:t>立即去掉此属性</w:t>
-      </w:r>
-    </w:p>
-    <w:p>
-      <w:pPr>
-        <w:pStyle w:val="a3"/>
-        <w:numPr>
-          <w:ilvl w:val="0"/>
-          <w:numId w:val="1"/>
-        </w:numPr>
-        <w:ind w:firstLineChars="0"/>
-      </w:pPr>
-      <w:r>
-        <w:rPr>
-          <w:rFonts w:hint="eastAsia"/>
-        </w:rPr>
-        <w:t>界面实现完全按照</w:t>
-      </w:r>
-      <w:r>
-        <w:rPr>
-          <w:rFonts w:hint="eastAsia"/>
-        </w:rPr>
-        <w:t>PSD</w:t>
-      </w:r>
-      <w:r>
-        <w:rPr>
-          <w:rFonts w:hint="eastAsia"/>
-        </w:rPr>
-        <w:t>来做，注意坐标、</w:t>
-      </w:r>
-      <w:r>
-        <w:rPr>
-          <w:rFonts w:hint="eastAsia"/>
-        </w:rPr>
-        <w:t>尺寸，</w:t>
-      </w:r>
-      <w:r>
-        <w:rPr>
-          <w:rFonts w:hint="eastAsia"/>
-        </w:rPr>
-        <w:t>对</w:t>
-      </w:r>
-      <w:r>
-        <w:rPr>
-          <w:rFonts w:hint="eastAsia"/>
-        </w:rPr>
-        <w:t>齐</w:t>
-      </w:r>
-      <w:r>
-        <w:rPr>
-          <w:rFonts w:hint="eastAsia"/>
-        </w:rPr>
-        <w:t>、</w:t>
-      </w:r>
-      <w:r>
-        <w:rPr>
-          <w:rFonts w:hint="eastAsia"/>
-        </w:rPr>
-        <w:t>字体、颜色、阴影</w:t>
-      </w:r>
-    </w:p>
-    <w:p>
-      <w:pPr>
-        <w:pStyle w:val="a3"/>
-        <w:numPr>
-          <w:ilvl w:val="0"/>
-          <w:numId w:val="1"/>
-        </w:numPr>
-        <w:ind w:firstLineChars="0"/>
-      </w:pPr>
-      <w:r>
-        <w:rPr>
-          <w:rFonts w:hint="eastAsia"/>
-        </w:rPr>
-        <w:t>按钮可点击区域</w:t>
-      </w:r>
-      <w:r>
-        <w:rPr>
-          <w:rFonts w:hint="eastAsia"/>
-        </w:rPr>
-        <w:t>要</w:t>
-      </w:r>
-      <w:r>
-        <w:rPr>
-          <w:rFonts w:hint="eastAsia"/>
-        </w:rPr>
-        <w:t>大于</w:t>
-      </w:r>
-      <w:r>
-        <w:t>44x44</w:t>
-      </w:r>
-      <w:r>
-        <w:rPr>
-          <w:rFonts w:hint="eastAsia"/>
-        </w:rPr>
-        <w:t>。在</w:t>
-      </w:r>
-      <w:r>
-        <w:rPr>
-          <w:rFonts w:hint="eastAsia"/>
-        </w:rPr>
-        <w:t>界面布局不允许</w:t>
-      </w:r>
-      <w:r>
-        <w:rPr>
-          <w:rFonts w:hint="eastAsia"/>
-        </w:rPr>
-        <w:t>这么大的情况下，尽量扩大可点击区域</w:t>
-      </w:r>
-    </w:p>
-    <w:p>
-      <w:pPr>
-        <w:pStyle w:val="a3"/>
-        <w:numPr>
-          <w:ilvl w:val="0"/>
-          <w:numId w:val="1"/>
-        </w:numPr>
-        <w:ind w:firstLineChars="0"/>
-      </w:pPr>
-      <w:r>
-        <w:rPr>
-          <w:rFonts w:hint="eastAsia"/>
-        </w:rPr>
-        <w:t>数据加载</w:t>
-      </w:r>
-    </w:p>
-    <w:p>
-      <w:pPr>
-        <w:pStyle w:val="a3"/>
-        <w:numPr>
-          <w:ilvl w:val="1"/>
-          <w:numId w:val="1"/>
-        </w:numPr>
-        <w:ind w:firstLineChars="0"/>
-      </w:pPr>
-      <w:r>
-        <w:rPr>
-          <w:rFonts w:hint="eastAsia"/>
-        </w:rPr>
-        <w:t>viewDidLoad</w:t>
-      </w:r>
-      <w:r>
-        <w:rPr>
-          <w:rFonts w:hint="eastAsia"/>
-        </w:rPr>
-        <w:t>里面清空</w:t>
-      </w:r>
-      <w:r>
-        <w:rPr>
-          <w:rFonts w:hint="eastAsia"/>
-        </w:rPr>
-        <w:t>xib</w:t>
-      </w:r>
-      <w:r>
-        <w:rPr>
-          <w:rFonts w:hint="eastAsia"/>
-        </w:rPr>
-        <w:t>上的脏数据，加载上个页面传过来的数据。如果页面有缓存，需要加载缓存数据，请求回来后再更新一次数据</w:t>
-      </w:r>
-    </w:p>
-    <w:p>
-      <w:pPr>
-        <w:pStyle w:val="a3"/>
-        <w:numPr>
-          <w:ilvl w:val="1"/>
-          <w:numId w:val="1"/>
-        </w:numPr>
-        <w:ind w:firstLineChars="0"/>
-      </w:pPr>
-      <w:r>
-        <w:rPr>
-          <w:rFonts w:hint="eastAsia"/>
-        </w:rPr>
-        <w:t>如果是根视图并且数据有刷新需求，在</w:t>
-      </w:r>
-      <w:r>
-        <w:t>viewWillAppear:</w:t>
-      </w:r>
-      <w:r>
-        <w:rPr>
-          <w:rFonts w:hint="eastAsia"/>
-        </w:rPr>
-        <w:t>方法里根据刷新条件进行刷新</w:t>
-      </w:r>
-    </w:p>
-    <w:p>
-      <w:pPr>
-        <w:pStyle w:val="a3"/>
-        <w:numPr>
-          <w:ilvl w:val="0"/>
-          <w:numId w:val="1"/>
-        </w:numPr>
-        <w:ind w:firstLineChars="0"/>
-      </w:pPr>
-      <w:r>
-        <w:rPr>
-          <w:rFonts w:hint="eastAsia"/>
-        </w:rPr>
         <w:t>工程中，输出调试信息不要使用</w:t>
       </w:r>
+      <w:proofErr w:type="spellStart"/>
       <w:r>
         <w:t>NSLog</w:t>
       </w:r>
+      <w:proofErr w:type="spellEnd"/>
       <w:r>
         <w:rPr>
           <w:rFonts w:hint="eastAsia"/>
         </w:rPr>
         <w:t>，要使用</w:t>
       </w:r>
+      <w:proofErr w:type="spellStart"/>
       <w:r>
         <w:rPr>
           <w:rFonts w:hint="eastAsia"/>
         </w:rPr>
         <w:t>TTLog</w:t>
       </w:r>
+      <w:proofErr w:type="spellEnd"/>
       <w:r>
         <w:rPr>
           <w:rFonts w:hint="eastAsia"/>

</xml_diff>